<commit_message>
Update ideas for assignments.docx
</commit_message>
<xml_diff>
--- a/assignment/ideas for assignments.docx
+++ b/assignment/ideas for assignments.docx
@@ -1,6 +1,6 @@
 
 <file path=word/document.xml><?xml version="1.0" encoding="utf-8"?>
-<w:document xmlns:wpc="http://schemas.microsoft.com/office/word/2010/wordprocessingCanvas" xmlns:cx="http://schemas.microsoft.com/office/drawing/2014/chartex" xmlns:cx1="http://schemas.microsoft.com/office/drawing/2015/9/8/chartex" xmlns:cx2="http://schemas.microsoft.com/office/drawing/2015/10/21/chartex" xmlns:cx3="http://schemas.microsoft.com/office/drawing/2016/5/9/chartex" xmlns:cx4="http://schemas.microsoft.com/office/drawing/2016/5/10/chartex" xmlns:cx5="http://schemas.microsoft.com/office/drawing/2016/5/11/chartex" xmlns:cx6="http://schemas.microsoft.com/office/drawing/2016/5/12/chartex" xmlns:cx7="http://schemas.microsoft.com/office/drawing/2016/5/13/chartex" xmlns:cx8="http://schemas.microsoft.com/office/drawing/2016/5/14/chartex" xmlns:mc="http://schemas.openxmlformats.org/markup-compatibility/2006" xmlns:aink="http://schemas.microsoft.com/office/drawing/2016/ink" xmlns:am3d="http://schemas.microsoft.com/office/drawing/2017/model3d" xmlns:o="urn:schemas-microsoft-com:office:office" xmlns:oel="http://schemas.microsoft.com/office/2019/extlst" xmlns:r="http://schemas.openxmlformats.org/officeDocument/2006/relationships" xmlns:m="http://schemas.openxmlformats.org/officeDocument/2006/math" xmlns:v="urn:schemas-microsoft-com:vml" xmlns:wp14="http://schemas.microsoft.com/office/word/2010/wordprocessingDrawing" xmlns:wp="http://schemas.openxmlformats.org/drawingml/2006/wordprocessingDrawing" xmlns:w10="urn:schemas-microsoft-com:office:word" xmlns:w="http://schemas.openxmlformats.org/wordprocessingml/2006/main" xmlns:w14="http://schemas.microsoft.com/office/word/2010/wordml" xmlns:w15="http://schemas.microsoft.com/office/word/2012/wordml" xmlns:w16cex="http://schemas.microsoft.com/office/word/2018/wordml/cex" xmlns:w16cid="http://schemas.microsoft.com/office/word/2016/wordml/cid" xmlns:w16="http://schemas.microsoft.com/office/word/2018/wordml" xmlns:w16sdtdh="http://schemas.microsoft.com/office/word/2020/wordml/sdtdatahash" xmlns:w16se="http://schemas.microsoft.com/office/word/2015/wordml/symex" xmlns:wpg="http://schemas.microsoft.com/office/word/2010/wordprocessingGroup" xmlns:wpi="http://schemas.microsoft.com/office/word/2010/wordprocessingInk" xmlns:wne="http://schemas.microsoft.com/office/word/2006/wordml" xmlns:wps="http://schemas.microsoft.com/office/word/2010/wordprocessingShape" mc:Ignorable="w14 w15 w16se w16cid w16 w16cex w16sdtdh wp14">
+<w:document xmlns:wpc="http://schemas.microsoft.com/office/word/2010/wordprocessingCanvas" xmlns:cx="http://schemas.microsoft.com/office/drawing/2014/chartex" xmlns:cx1="http://schemas.microsoft.com/office/drawing/2015/9/8/chartex" xmlns:cx2="http://schemas.microsoft.com/office/drawing/2015/10/21/chartex" xmlns:cx3="http://schemas.microsoft.com/office/drawing/2016/5/9/chartex" xmlns:cx4="http://schemas.microsoft.com/office/drawing/2016/5/10/chartex" xmlns:cx5="http://schemas.microsoft.com/office/drawing/2016/5/11/chartex" xmlns:cx6="http://schemas.microsoft.com/office/drawing/2016/5/12/chartex" xmlns:cx7="http://schemas.microsoft.com/office/drawing/2016/5/13/chartex" xmlns:cx8="http://schemas.microsoft.com/office/drawing/2016/5/14/chartex" xmlns:mc="http://schemas.openxmlformats.org/markup-compatibility/2006" xmlns:aink="http://schemas.microsoft.com/office/drawing/2016/ink" xmlns:am3d="http://schemas.microsoft.com/office/drawing/2017/model3d" xmlns:o="urn:schemas-microsoft-com:office:office" xmlns:oel="http://schemas.microsoft.com/office/2019/extlst" xmlns:r="http://schemas.openxmlformats.org/officeDocument/2006/relationships" xmlns:m="http://schemas.openxmlformats.org/officeDocument/2006/math" xmlns:v="urn:schemas-microsoft-com:vml" xmlns:wp14="http://schemas.microsoft.com/office/word/2010/wordprocessingDrawing" xmlns:wp="http://schemas.openxmlformats.org/drawingml/2006/wordprocessingDrawing" xmlns:w10="urn:schemas-microsoft-com:office:word" xmlns:w="http://schemas.openxmlformats.org/wordprocessingml/2006/main" xmlns:w14="http://schemas.microsoft.com/office/word/2010/wordml" xmlns:w15="http://schemas.microsoft.com/office/word/2012/wordml" xmlns:w16cex="http://schemas.microsoft.com/office/word/2018/wordml/cex" xmlns:w16cid="http://schemas.microsoft.com/office/word/2016/wordml/cid" xmlns:w16="http://schemas.microsoft.com/office/word/2018/wordml" xmlns:w16du="http://schemas.microsoft.com/office/word/2023/wordml/word16du" xmlns:w16sdtdh="http://schemas.microsoft.com/office/word/2020/wordml/sdtdatahash" xmlns:w16se="http://schemas.microsoft.com/office/word/2015/wordml/symex" xmlns:wpg="http://schemas.microsoft.com/office/word/2010/wordprocessingGroup" xmlns:wpi="http://schemas.microsoft.com/office/word/2010/wordprocessingInk" xmlns:wne="http://schemas.microsoft.com/office/word/2006/wordml" xmlns:wps="http://schemas.microsoft.com/office/word/2010/wordprocessingShape" mc:Ignorable="w14 w15 w16se w16cid w16 w16cex w16sdtdh w16du wp14">
   <w:body>
     <w:p>
       <w:pPr>
@@ -592,6 +592,32 @@
       <w:pPr>
         <w:numPr>
           <w:ilvl w:val="0"/>
+          <w:numId w:val="11"/>
+        </w:numPr>
+        <w:textAlignment w:val="baseline"/>
+        <w:rPr>
+          <w:rFonts w:ascii="Times New Roman" w:eastAsia="Times New Roman" w:hAnsi="Times New Roman" w:cs="Times New Roman"/>
+          <w:color w:val="000000"/>
+          <w:kern w:val="0"/>
+          <w:lang w:eastAsia="en-GB"/>
+          <w14:ligatures w14:val="none"/>
+        </w:rPr>
+      </w:pPr>
+      <w:r>
+        <w:rPr>
+          <w:rFonts w:ascii="Times New Roman" w:eastAsia="Times New Roman" w:hAnsi="Times New Roman" w:cs="Times New Roman"/>
+          <w:color w:val="000000"/>
+          <w:kern w:val="0"/>
+          <w:lang w:eastAsia="en-GB"/>
+          <w14:ligatures w14:val="none"/>
+        </w:rPr>
+        <w:t xml:space="preserve">The influence of rounding on tests applied to extracted values, eg meta analyses calculated from summary stats, or p values calculated from test stats. </w:t>
+      </w:r>
+    </w:p>
+    <w:p>
+      <w:pPr>
+        <w:numPr>
+          <w:ilvl w:val="0"/>
           <w:numId w:val="8"/>
         </w:numPr>
         <w:textAlignment w:val="baseline"/>
@@ -613,6 +639,30 @@
         </w:rPr>
         <w:t>Other ideas you come up with - but run them by me for feasibility. </w:t>
       </w:r>
+    </w:p>
+    <w:p>
+      <w:pPr>
+        <w:textAlignment w:val="baseline"/>
+        <w:rPr>
+          <w:rFonts w:ascii="Times New Roman" w:eastAsia="Times New Roman" w:hAnsi="Times New Roman" w:cs="Times New Roman"/>
+          <w:color w:val="000000"/>
+          <w:kern w:val="0"/>
+          <w:lang w:eastAsia="en-GB"/>
+          <w14:ligatures w14:val="none"/>
+        </w:rPr>
+      </w:pPr>
+    </w:p>
+    <w:p>
+      <w:pPr>
+        <w:textAlignment w:val="baseline"/>
+        <w:rPr>
+          <w:rFonts w:ascii="Times New Roman" w:eastAsia="Times New Roman" w:hAnsi="Times New Roman" w:cs="Times New Roman"/>
+          <w:color w:val="000000"/>
+          <w:kern w:val="0"/>
+          <w:lang w:eastAsia="en-GB"/>
+          <w14:ligatures w14:val="none"/>
+        </w:rPr>
+      </w:pPr>
     </w:p>
     <w:p/>
     <w:sectPr>
@@ -626,7 +676,7 @@
 </file>
 
 <file path=word/numbering.xml><?xml version="1.0" encoding="utf-8"?>
-<w:numbering xmlns:wpc="http://schemas.microsoft.com/office/word/2010/wordprocessingCanvas" xmlns:cx="http://schemas.microsoft.com/office/drawing/2014/chartex" xmlns:cx1="http://schemas.microsoft.com/office/drawing/2015/9/8/chartex" xmlns:cx2="http://schemas.microsoft.com/office/drawing/2015/10/21/chartex" xmlns:cx3="http://schemas.microsoft.com/office/drawing/2016/5/9/chartex" xmlns:cx4="http://schemas.microsoft.com/office/drawing/2016/5/10/chartex" xmlns:cx5="http://schemas.microsoft.com/office/drawing/2016/5/11/chartex" xmlns:cx6="http://schemas.microsoft.com/office/drawing/2016/5/12/chartex" xmlns:cx7="http://schemas.microsoft.com/office/drawing/2016/5/13/chartex" xmlns:cx8="http://schemas.microsoft.com/office/drawing/2016/5/14/chartex" xmlns:mc="http://schemas.openxmlformats.org/markup-compatibility/2006" xmlns:aink="http://schemas.microsoft.com/office/drawing/2016/ink" xmlns:am3d="http://schemas.microsoft.com/office/drawing/2017/model3d" xmlns:o="urn:schemas-microsoft-com:office:office" xmlns:oel="http://schemas.microsoft.com/office/2019/extlst" xmlns:r="http://schemas.openxmlformats.org/officeDocument/2006/relationships" xmlns:m="http://schemas.openxmlformats.org/officeDocument/2006/math" xmlns:v="urn:schemas-microsoft-com:vml" xmlns:wp14="http://schemas.microsoft.com/office/word/2010/wordprocessingDrawing" xmlns:wp="http://schemas.openxmlformats.org/drawingml/2006/wordprocessingDrawing" xmlns:w10="urn:schemas-microsoft-com:office:word" xmlns:w="http://schemas.openxmlformats.org/wordprocessingml/2006/main" xmlns:w14="http://schemas.microsoft.com/office/word/2010/wordml" xmlns:w15="http://schemas.microsoft.com/office/word/2012/wordml" xmlns:w16cex="http://schemas.microsoft.com/office/word/2018/wordml/cex" xmlns:w16cid="http://schemas.microsoft.com/office/word/2016/wordml/cid" xmlns:w16="http://schemas.microsoft.com/office/word/2018/wordml" xmlns:w16sdtdh="http://schemas.microsoft.com/office/word/2020/wordml/sdtdatahash" xmlns:w16se="http://schemas.microsoft.com/office/word/2015/wordml/symex" xmlns:wpg="http://schemas.microsoft.com/office/word/2010/wordprocessingGroup" xmlns:wpi="http://schemas.microsoft.com/office/word/2010/wordprocessingInk" xmlns:wne="http://schemas.microsoft.com/office/word/2006/wordml" xmlns:wps="http://schemas.microsoft.com/office/word/2010/wordprocessingShape" mc:Ignorable="w14 w15 w16se w16cid w16 w16cex w16sdtdh wp14">
+<w:numbering xmlns:wpc="http://schemas.microsoft.com/office/word/2010/wordprocessingCanvas" xmlns:cx="http://schemas.microsoft.com/office/drawing/2014/chartex" xmlns:cx1="http://schemas.microsoft.com/office/drawing/2015/9/8/chartex" xmlns:cx2="http://schemas.microsoft.com/office/drawing/2015/10/21/chartex" xmlns:cx3="http://schemas.microsoft.com/office/drawing/2016/5/9/chartex" xmlns:cx4="http://schemas.microsoft.com/office/drawing/2016/5/10/chartex" xmlns:cx5="http://schemas.microsoft.com/office/drawing/2016/5/11/chartex" xmlns:cx6="http://schemas.microsoft.com/office/drawing/2016/5/12/chartex" xmlns:cx7="http://schemas.microsoft.com/office/drawing/2016/5/13/chartex" xmlns:cx8="http://schemas.microsoft.com/office/drawing/2016/5/14/chartex" xmlns:mc="http://schemas.openxmlformats.org/markup-compatibility/2006" xmlns:aink="http://schemas.microsoft.com/office/drawing/2016/ink" xmlns:am3d="http://schemas.microsoft.com/office/drawing/2017/model3d" xmlns:o="urn:schemas-microsoft-com:office:office" xmlns:oel="http://schemas.microsoft.com/office/2019/extlst" xmlns:r="http://schemas.openxmlformats.org/officeDocument/2006/relationships" xmlns:m="http://schemas.openxmlformats.org/officeDocument/2006/math" xmlns:v="urn:schemas-microsoft-com:vml" xmlns:wp14="http://schemas.microsoft.com/office/word/2010/wordprocessingDrawing" xmlns:wp="http://schemas.openxmlformats.org/drawingml/2006/wordprocessingDrawing" xmlns:w10="urn:schemas-microsoft-com:office:word" xmlns:w="http://schemas.openxmlformats.org/wordprocessingml/2006/main" xmlns:w14="http://schemas.microsoft.com/office/word/2010/wordml" xmlns:w15="http://schemas.microsoft.com/office/word/2012/wordml" xmlns:w16cex="http://schemas.microsoft.com/office/word/2018/wordml/cex" xmlns:w16cid="http://schemas.microsoft.com/office/word/2016/wordml/cid" xmlns:w16="http://schemas.microsoft.com/office/word/2018/wordml" xmlns:w16du="http://schemas.microsoft.com/office/word/2023/wordml/word16du" xmlns:w16sdtdh="http://schemas.microsoft.com/office/word/2020/wordml/sdtdatahash" xmlns:w16se="http://schemas.microsoft.com/office/word/2015/wordml/symex" xmlns:wpg="http://schemas.microsoft.com/office/word/2010/wordprocessingGroup" xmlns:wpi="http://schemas.microsoft.com/office/word/2010/wordprocessingInk" xmlns:wne="http://schemas.microsoft.com/office/word/2006/wordml" xmlns:wps="http://schemas.microsoft.com/office/word/2010/wordprocessingShape" mc:Ignorable="w14 w15 w16se w16cid w16 w16cex w16sdtdh w16du wp14">
   <w:abstractNum w:abstractNumId="0" w15:restartNumberingAfterBreak="0">
     <w:nsid w:val="08850C52"/>
     <w:multiLevelType w:val="multilevel"/>
@@ -1075,6 +1125,119 @@
     </w:lvl>
   </w:abstractNum>
   <w:abstractNum w:abstractNumId="3" w15:restartNumberingAfterBreak="0">
+    <w:nsid w:val="2A3F6F1C"/>
+    <w:multiLevelType w:val="multilevel"/>
+    <w:tmpl w:val="C8224F4E"/>
+    <w:lvl w:ilvl="0">
+      <w:start w:val="1"/>
+      <w:numFmt w:val="decimal"/>
+      <w:lvlText w:val="%1.0"/>
+      <w:lvlJc w:val="left"/>
+      <w:pPr>
+        <w:ind w:left="480" w:hanging="480"/>
+      </w:pPr>
+      <w:rPr>
+        <w:rFonts w:hint="default"/>
+      </w:rPr>
+    </w:lvl>
+    <w:lvl w:ilvl="1">
+      <w:start w:val="1"/>
+      <w:numFmt w:val="decimalZero"/>
+      <w:lvlText w:val="%1.%2"/>
+      <w:lvlJc w:val="left"/>
+      <w:pPr>
+        <w:ind w:left="1200" w:hanging="480"/>
+      </w:pPr>
+      <w:rPr>
+        <w:rFonts w:hint="default"/>
+      </w:rPr>
+    </w:lvl>
+    <w:lvl w:ilvl="2">
+      <w:start w:val="1"/>
+      <w:numFmt w:val="decimal"/>
+      <w:lvlText w:val="%1.%2.%3"/>
+      <w:lvlJc w:val="left"/>
+      <w:pPr>
+        <w:ind w:left="2160" w:hanging="720"/>
+      </w:pPr>
+      <w:rPr>
+        <w:rFonts w:hint="default"/>
+      </w:rPr>
+    </w:lvl>
+    <w:lvl w:ilvl="3">
+      <w:start w:val="1"/>
+      <w:numFmt w:val="decimal"/>
+      <w:lvlText w:val="%1.%2.%3.%4"/>
+      <w:lvlJc w:val="left"/>
+      <w:pPr>
+        <w:ind w:left="2880" w:hanging="720"/>
+      </w:pPr>
+      <w:rPr>
+        <w:rFonts w:hint="default"/>
+      </w:rPr>
+    </w:lvl>
+    <w:lvl w:ilvl="4">
+      <w:start w:val="1"/>
+      <w:numFmt w:val="decimal"/>
+      <w:lvlText w:val="%1.%2.%3.%4.%5"/>
+      <w:lvlJc w:val="left"/>
+      <w:pPr>
+        <w:ind w:left="3960" w:hanging="1080"/>
+      </w:pPr>
+      <w:rPr>
+        <w:rFonts w:hint="default"/>
+      </w:rPr>
+    </w:lvl>
+    <w:lvl w:ilvl="5">
+      <w:start w:val="1"/>
+      <w:numFmt w:val="decimal"/>
+      <w:lvlText w:val="%1.%2.%3.%4.%5.%6"/>
+      <w:lvlJc w:val="left"/>
+      <w:pPr>
+        <w:ind w:left="4680" w:hanging="1080"/>
+      </w:pPr>
+      <w:rPr>
+        <w:rFonts w:hint="default"/>
+      </w:rPr>
+    </w:lvl>
+    <w:lvl w:ilvl="6">
+      <w:start w:val="1"/>
+      <w:numFmt w:val="decimal"/>
+      <w:lvlText w:val="%1.%2.%3.%4.%5.%6.%7"/>
+      <w:lvlJc w:val="left"/>
+      <w:pPr>
+        <w:ind w:left="5760" w:hanging="1440"/>
+      </w:pPr>
+      <w:rPr>
+        <w:rFonts w:hint="default"/>
+      </w:rPr>
+    </w:lvl>
+    <w:lvl w:ilvl="7">
+      <w:start w:val="1"/>
+      <w:numFmt w:val="decimal"/>
+      <w:lvlText w:val="%1.%2.%3.%4.%5.%6.%7.%8"/>
+      <w:lvlJc w:val="left"/>
+      <w:pPr>
+        <w:ind w:left="6480" w:hanging="1440"/>
+      </w:pPr>
+      <w:rPr>
+        <w:rFonts w:hint="default"/>
+      </w:rPr>
+    </w:lvl>
+    <w:lvl w:ilvl="8">
+      <w:start w:val="1"/>
+      <w:numFmt w:val="decimal"/>
+      <w:lvlText w:val="%1.%2.%3.%4.%5.%6.%7.%8.%9"/>
+      <w:lvlJc w:val="left"/>
+      <w:pPr>
+        <w:ind w:left="7560" w:hanging="1800"/>
+      </w:pPr>
+      <w:rPr>
+        <w:rFonts w:hint="default"/>
+      </w:rPr>
+    </w:lvl>
+  </w:abstractNum>
+  <w:abstractNum w:abstractNumId="4" w15:restartNumberingAfterBreak="0">
     <w:nsid w:val="380A1B61"/>
     <w:multiLevelType w:val="multilevel"/>
     <w:tmpl w:val="05C0F29E"/>
@@ -1223,7 +1386,7 @@
       </w:rPr>
     </w:lvl>
   </w:abstractNum>
-  <w:abstractNum w:abstractNumId="4" w15:restartNumberingAfterBreak="0">
+  <w:abstractNum w:abstractNumId="5" w15:restartNumberingAfterBreak="0">
     <w:nsid w:val="608801A4"/>
     <w:multiLevelType w:val="multilevel"/>
     <w:tmpl w:val="37C00A9A"/>
@@ -1436,7 +1599,7 @@
     </w:lvlOverride>
   </w:num>
   <w:num w:numId="5" w16cid:durableId="478765409">
-    <w:abstractNumId w:val="4"/>
+    <w:abstractNumId w:val="5"/>
   </w:num>
   <w:num w:numId="6" w16cid:durableId="274023972">
     <w:abstractNumId w:val="2"/>
@@ -1445,10 +1608,10 @@
     <w:abstractNumId w:val="0"/>
   </w:num>
   <w:num w:numId="8" w16cid:durableId="649097292">
-    <w:abstractNumId w:val="3"/>
+    <w:abstractNumId w:val="4"/>
   </w:num>
   <w:num w:numId="9" w16cid:durableId="139271409">
-    <w:abstractNumId w:val="3"/>
+    <w:abstractNumId w:val="4"/>
     <w:lvlOverride w:ilvl="1">
       <w:lvl w:ilvl="1">
         <w:numFmt w:val="bullet"/>
@@ -1468,7 +1631,7 @@
     </w:lvlOverride>
   </w:num>
   <w:num w:numId="10" w16cid:durableId="1537739030">
-    <w:abstractNumId w:val="3"/>
+    <w:abstractNumId w:val="4"/>
     <w:lvlOverride w:ilvl="1">
       <w:lvl w:ilvl="1">
         <w:numFmt w:val="bullet"/>
@@ -1488,7 +1651,7 @@
     </w:lvlOverride>
   </w:num>
   <w:num w:numId="11" w16cid:durableId="1246304451">
-    <w:abstractNumId w:val="3"/>
+    <w:abstractNumId w:val="4"/>
     <w:lvlOverride w:ilvl="2">
       <w:lvl w:ilvl="2">
         <w:numFmt w:val="bullet"/>
@@ -1507,11 +1670,14 @@
       </w:lvl>
     </w:lvlOverride>
   </w:num>
+  <w:num w:numId="12" w16cid:durableId="1867794951">
+    <w:abstractNumId w:val="3"/>
+  </w:num>
 </w:numbering>
 </file>
 
 <file path=word/styles.xml><?xml version="1.0" encoding="utf-8"?>
-<w:styles xmlns:mc="http://schemas.openxmlformats.org/markup-compatibility/2006" xmlns:r="http://schemas.openxmlformats.org/officeDocument/2006/relationships" xmlns:w="http://schemas.openxmlformats.org/wordprocessingml/2006/main" xmlns:w14="http://schemas.microsoft.com/office/word/2010/wordml" xmlns:w15="http://schemas.microsoft.com/office/word/2012/wordml" xmlns:w16cex="http://schemas.microsoft.com/office/word/2018/wordml/cex" xmlns:w16cid="http://schemas.microsoft.com/office/word/2016/wordml/cid" xmlns:w16="http://schemas.microsoft.com/office/word/2018/wordml" xmlns:w16sdtdh="http://schemas.microsoft.com/office/word/2020/wordml/sdtdatahash" xmlns:w16se="http://schemas.microsoft.com/office/word/2015/wordml/symex" mc:Ignorable="w14 w15 w16se w16cid w16 w16cex w16sdtdh">
+<w:styles xmlns:mc="http://schemas.openxmlformats.org/markup-compatibility/2006" xmlns:r="http://schemas.openxmlformats.org/officeDocument/2006/relationships" xmlns:w="http://schemas.openxmlformats.org/wordprocessingml/2006/main" xmlns:w14="http://schemas.microsoft.com/office/word/2010/wordml" xmlns:w15="http://schemas.microsoft.com/office/word/2012/wordml" xmlns:w16cex="http://schemas.microsoft.com/office/word/2018/wordml/cex" xmlns:w16cid="http://schemas.microsoft.com/office/word/2016/wordml/cid" xmlns:w16="http://schemas.microsoft.com/office/word/2018/wordml" xmlns:w16du="http://schemas.microsoft.com/office/word/2023/wordml/word16du" xmlns:w16sdtdh="http://schemas.microsoft.com/office/word/2020/wordml/sdtdatahash" xmlns:w16se="http://schemas.microsoft.com/office/word/2015/wordml/symex" mc:Ignorable="w14 w15 w16se w16cid w16 w16cex w16sdtdh w16du">
   <w:docDefaults>
     <w:rPrDefault>
       <w:rPr>

</xml_diff>